<commit_message>
Yes finally!! only the summary left
</commit_message>
<xml_diff>
--- a/Chapter 3/CHAPTER 3 MTHDOLOGY.docx
+++ b/Chapter 3/CHAPTER 3 MTHDOLOGY.docx
@@ -97,6 +97,15 @@
         </w:rPr>
         <w:t>RESEARCH DESIGN</w:t>
       </w:r>
+      <w:r>
+        <w:rPr>
+          <w:b/>
+          <w:bCs/>
+          <w:szCs w:val="24"/>
+          <w:lang w:val="en-PH" w:eastAsia="en-PH"/>
+        </w:rPr>
+        <w:t>/METHOD</w:t>
+      </w:r>
     </w:p>
     <w:p>
       <w:pPr>
@@ -120,12 +129,16 @@
         <w:spacing w:after="0" w:line="480" w:lineRule="auto"/>
         <w:ind w:left="0" w:right="0" w:firstLine="0"/>
         <w:rPr>
+          <w:b/>
+          <w:bCs/>
           <w:szCs w:val="24"/>
           <w:lang w:val="en-PH" w:eastAsia="en-PH"/>
         </w:rPr>
       </w:pPr>
       <w:r>
         <w:rPr>
+          <w:b/>
+          <w:bCs/>
           <w:szCs w:val="24"/>
           <w:lang w:val="en-PH" w:eastAsia="en-PH"/>
         </w:rPr>
@@ -146,37 +159,28 @@
           <w:szCs w:val="24"/>
           <w:lang w:eastAsia="en-PH"/>
         </w:rPr>
-        <w:t>Academy of St. Joseph is the chosen researchers to get insight from the Academy of St. Joseph Students, that will take place within classrooms. This locale is chosen to investigate how the LMS is integrated into surveying education, how effectively it supports student learning, and the challenges faced by both students and faculty. This setting will allow the research to gather comprehensive data on the use of LMS in a real-world educational context, particularly in the specialized field of surveying. This offers a program in surveying. The</w:t>
+        <w:t xml:space="preserve">This research will be conducted at the </w:t>
       </w:r>
       <w:r>
         <w:rPr>
           <w:szCs w:val="24"/>
           <w:lang w:eastAsia="en-PH"/>
         </w:rPr>
-        <w:t xml:space="preserve"> s</w:t>
+        <w:t>Academy of St. Joseph is the chosen researchers to get insight from the Academy of St. Joseph Students,</w:t>
       </w:r>
       <w:r>
         <w:rPr>
           <w:szCs w:val="24"/>
           <w:lang w:eastAsia="en-PH"/>
         </w:rPr>
-        <w:t xml:space="preserve">tudy will be conducted in the School Campus Of the Academy of St. Joseph Centro-1 </w:t>
-      </w:r>
-      <w:proofErr w:type="spellStart"/>
+        <w:t xml:space="preserve"> specifically it</w:t>
+      </w:r>
       <w:r>
         <w:rPr>
           <w:szCs w:val="24"/>
           <w:lang w:eastAsia="en-PH"/>
         </w:rPr>
-        <w:t>Claveria</w:t>
-      </w:r>
-      <w:proofErr w:type="spellEnd"/>
-      <w:r>
-        <w:rPr>
-          <w:szCs w:val="24"/>
-          <w:lang w:eastAsia="en-PH"/>
-        </w:rPr>
-        <w:t xml:space="preserve"> Cagayan .</w:t>
+        <w:t xml:space="preserve"> will take place within classrooms. This locale is chosen to investigate how the LMS is integrated into surveying education, how effectively it supports student learning, and the challenges faced by both students and faculty. This setting will allow the research to gather comprehensive data on the use of LMS in a real-world educational context, particularly in the specialized field of surveying</w:t>
       </w:r>
     </w:p>
     <w:p>
@@ -223,21 +227,119 @@
           <w:szCs w:val="24"/>
           <w:lang w:val="en-PH" w:eastAsia="en-PH"/>
         </w:rPr>
-        <w:t>In conducting this study, the researchers surveyed twenty (20) students from the Academy of St. Joseph. With a sample size of 12</w:t>
+        <w:t>In conducting this study, the researchers</w:t>
       </w:r>
       <w:r>
         <w:rPr>
           <w:szCs w:val="24"/>
           <w:lang w:val="en-PH" w:eastAsia="en-PH"/>
         </w:rPr>
-        <w:t>0, 20</w:t>
+        <w:t xml:space="preserve"> will survey</w:t>
       </w:r>
       <w:r>
         <w:rPr>
           <w:szCs w:val="24"/>
           <w:lang w:val="en-PH" w:eastAsia="en-PH"/>
         </w:rPr>
-        <w:t xml:space="preserve"> per grade level, respondents were selected using purposive sampling to recruit participants who could provide sufficient and detailed information about the phenomenon being studied.</w:t>
+        <w:t xml:space="preserve"> </w:t>
+      </w:r>
+      <w:r>
+        <w:rPr>
+          <w:szCs w:val="24"/>
+          <w:lang w:val="en-PH" w:eastAsia="en-PH"/>
+        </w:rPr>
+        <w:t xml:space="preserve">126 </w:t>
+      </w:r>
+      <w:r>
+        <w:rPr>
+          <w:szCs w:val="24"/>
+          <w:lang w:val="en-PH" w:eastAsia="en-PH"/>
+        </w:rPr>
+        <w:t>students from the Academy of St. Joseph</w:t>
+      </w:r>
+      <w:r>
+        <w:rPr>
+          <w:szCs w:val="24"/>
+          <w:lang w:val="en-PH" w:eastAsia="en-PH"/>
+        </w:rPr>
+        <w:t xml:space="preserve"> which has a population of 744 students</w:t>
+      </w:r>
+      <w:r>
+        <w:rPr>
+          <w:szCs w:val="24"/>
+          <w:lang w:val="en-PH" w:eastAsia="en-PH"/>
+        </w:rPr>
+        <w:t>. With a sample size of 12</w:t>
+      </w:r>
+      <w:r>
+        <w:rPr>
+          <w:szCs w:val="24"/>
+          <w:lang w:val="en-PH" w:eastAsia="en-PH"/>
+        </w:rPr>
+        <w:t>6</w:t>
+      </w:r>
+      <w:r>
+        <w:rPr>
+          <w:szCs w:val="24"/>
+          <w:lang w:val="en-PH" w:eastAsia="en-PH"/>
+        </w:rPr>
+        <w:t>,</w:t>
+      </w:r>
+      <w:r>
+        <w:rPr>
+          <w:szCs w:val="24"/>
+          <w:lang w:val="en-PH" w:eastAsia="en-PH"/>
+        </w:rPr>
+        <w:t xml:space="preserve"> the researchers will survey</w:t>
+      </w:r>
+      <w:r>
+        <w:rPr>
+          <w:szCs w:val="24"/>
+          <w:lang w:val="en-PH" w:eastAsia="en-PH"/>
+        </w:rPr>
+        <w:t xml:space="preserve"> 2</w:t>
+      </w:r>
+      <w:r>
+        <w:rPr>
+          <w:szCs w:val="24"/>
+          <w:lang w:val="en-PH" w:eastAsia="en-PH"/>
+        </w:rPr>
+        <w:t>1 students</w:t>
+      </w:r>
+      <w:r>
+        <w:rPr>
+          <w:szCs w:val="24"/>
+          <w:lang w:val="en-PH" w:eastAsia="en-PH"/>
+        </w:rPr>
+        <w:t xml:space="preserve"> per grade level, respondents w</w:t>
+      </w:r>
+      <w:r>
+        <w:rPr>
+          <w:szCs w:val="24"/>
+          <w:lang w:val="en-PH" w:eastAsia="en-PH"/>
+        </w:rPr>
+        <w:t>ill be</w:t>
+      </w:r>
+      <w:r>
+        <w:rPr>
+          <w:szCs w:val="24"/>
+          <w:lang w:val="en-PH" w:eastAsia="en-PH"/>
+        </w:rPr>
+        <w:t xml:space="preserve"> selected using </w:t>
+      </w:r>
+      <w:r>
+        <w:rPr>
+          <w:szCs w:val="24"/>
+          <w:lang w:val="en-PH" w:eastAsia="en-PH"/>
+        </w:rPr>
+        <w:t>random</w:t>
+      </w:r>
+      <w:r>
+        <w:rPr>
+          <w:szCs w:val="24"/>
+          <w:lang w:val="en-PH" w:eastAsia="en-PH"/>
+        </w:rPr>
+        <w:t xml:space="preserve"> sampling to recruit participants who could provide sufficient and detailed information about the phenomenon being studied.</w:t>
       </w:r>
     </w:p>
     <w:p>
@@ -286,9 +388,16 @@
     <w:p>
       <w:pPr>
         <w:spacing w:line="480" w:lineRule="auto"/>
-      </w:pPr>
-      <w:r>
-        <w:t xml:space="preserve">To collect data on the feasibility of using a Learning Management System (LMS) at ASJ, the researchers will use both a Likert five-point scale and semi-structured questionnaires. The Likert scale, completed by 120 students, will assess respondents' perceptions on LMS practicality. In addition, a descriptive rating scale will be utilized to examine responses from </w:t>
+        <w:ind w:firstLine="710"/>
+      </w:pPr>
+      <w:r>
+        <w:t>To collect data on the</w:t>
+      </w:r>
+      <w:r>
+        <w:t xml:space="preserve"> practicality</w:t>
+      </w:r>
+      <w:r>
+        <w:t xml:space="preserve"> of using a Learning Management System (LMS) at ASJ, the researchers will use both a Likert five-point scale and semi-structured questionnaires. The Likert scale, completed by 120 students, will assess respondents' perceptions on LMS practicality. In addition, a descriptive rating scale will be utilized to examine responses from </w:t>
       </w:r>
       <w:r>
         <w:t>2</w:t>
@@ -327,20 +436,16 @@
     <w:p>
       <w:pPr>
         <w:spacing w:line="480" w:lineRule="auto"/>
+        <w:ind w:firstLine="710"/>
       </w:pPr>
       <w:r>
         <w:t xml:space="preserve">The study's questionnaire will be carefully reviewed by </w:t>
       </w:r>
-      <w:proofErr w:type="spellStart"/>
-      <w:r>
-        <w:t>e</w:t>
-      </w:r>
-      <w:r>
-        <w:t>nglish</w:t>
-      </w:r>
-      <w:proofErr w:type="spellEnd"/>
-      <w:r>
-        <w:t xml:space="preserve"> teacher</w:t>
+      <w:r>
+        <w:t>E</w:t>
+      </w:r>
+      <w:r>
+        <w:t>nglish teacher</w:t>
       </w:r>
       <w:r>
         <w:t>s</w:t>
@@ -385,7 +490,7 @@
     <w:p>
       <w:pPr>
         <w:spacing w:after="0" w:line="480" w:lineRule="auto"/>
-        <w:ind w:right="0"/>
+        <w:ind w:right="0" w:firstLine="710"/>
         <w:rPr>
           <w:szCs w:val="24"/>
           <w:lang w:eastAsia="en-PH"/>
@@ -396,29 +501,13 @@
           <w:szCs w:val="24"/>
           <w:lang w:eastAsia="en-PH"/>
         </w:rPr>
-        <w:t xml:space="preserve">This study will utilize questionnaires to gather the information needed. The researchers will ask the approval to conduct the study by writing formally to the school principal and the school director of the Academy of St. Joseph of </w:t>
-      </w:r>
-      <w:proofErr w:type="spellStart"/>
-      <w:r>
-        <w:rPr>
-          <w:szCs w:val="24"/>
-          <w:lang w:eastAsia="en-PH"/>
-        </w:rPr>
-        <w:t>Claveria</w:t>
-      </w:r>
-      <w:proofErr w:type="spellEnd"/>
-      <w:r>
-        <w:rPr>
-          <w:szCs w:val="24"/>
-          <w:lang w:eastAsia="en-PH"/>
-        </w:rPr>
-        <w:t>, Cagayan Inc., where the study will be conducted.</w:t>
+        <w:t>This study will utilize questionnaires to gather the information needed. The researchers will ask the approval to conduct the study by writing formally to the school principal and the school director of the Academy of St. Joseph of Claveria, Cagayan Inc., where the study will be conducted.</w:t>
       </w:r>
     </w:p>
     <w:p>
       <w:pPr>
         <w:spacing w:after="0" w:line="480" w:lineRule="auto"/>
-        <w:ind w:right="0"/>
+        <w:ind w:right="0" w:firstLine="710"/>
         <w:rPr>
           <w:szCs w:val="24"/>
           <w:lang w:eastAsia="en-PH"/>
@@ -465,7 +554,7 @@
     <w:p>
       <w:pPr>
         <w:spacing w:after="0" w:line="480" w:lineRule="auto"/>
-        <w:ind w:right="0"/>
+        <w:ind w:right="0" w:firstLine="710"/>
         <w:rPr>
           <w:szCs w:val="24"/>
           <w:lang w:eastAsia="en-PH"/>
@@ -503,10 +592,10 @@
     <w:p>
       <w:pPr>
         <w:spacing w:after="0" w:line="480" w:lineRule="auto"/>
-        <w:ind w:right="0"/>
-        <w:rPr>
-          <w:szCs w:val="24"/>
-          <w:lang w:val="en-PH" w:eastAsia="en-PH"/>
+        <w:ind w:right="0" w:firstLine="710"/>
+        <w:rPr>
+          <w:szCs w:val="24"/>
+          <w:lang w:eastAsia="en-PH"/>
         </w:rPr>
       </w:pPr>
       <w:r>
@@ -525,9 +614,324 @@
           <w:b/>
           <w:bCs/>
           <w:szCs w:val="24"/>
+          <w:lang w:eastAsia="en-PH"/>
+        </w:rPr>
+      </w:pPr>
+      <w:r>
+        <w:rPr>
+          <w:b/>
+          <w:bCs/>
+          <w:szCs w:val="24"/>
+          <w:lang w:eastAsia="en-PH"/>
+        </w:rPr>
+        <w:t>F. STATISTICAL TOOLS</w:t>
+      </w:r>
+    </w:p>
+    <w:p>
+      <w:pPr>
+        <w:spacing w:after="0" w:line="480" w:lineRule="auto"/>
+        <w:ind w:right="0"/>
+        <w:rPr>
+          <w:szCs w:val="24"/>
           <w:lang w:val="en-PH" w:eastAsia="en-PH"/>
         </w:rPr>
       </w:pPr>
+      <w:r>
+        <w:rPr>
+          <w:szCs w:val="24"/>
+          <w:lang w:val="en-PH" w:eastAsia="en-PH"/>
+        </w:rPr>
+        <w:tab/>
+      </w:r>
+      <w:r>
+        <w:rPr>
+          <w:szCs w:val="24"/>
+          <w:lang w:val="en-PH" w:eastAsia="en-PH"/>
+        </w:rPr>
+        <w:tab/>
+        <w:t xml:space="preserve">The data that is gathered through the questionnaires are to be classified, tallied and </w:t>
+      </w:r>
+      <w:r>
+        <w:rPr>
+          <w:szCs w:val="24"/>
+          <w:lang w:val="en-PH" w:eastAsia="en-PH"/>
+        </w:rPr>
+        <w:t>tabulated in</w:t>
+      </w:r>
+      <w:r>
+        <w:rPr>
+          <w:szCs w:val="24"/>
+          <w:lang w:val="en-PH" w:eastAsia="en-PH"/>
+        </w:rPr>
+        <w:t xml:space="preserve"> preparation for the analysis and interpretation. </w:t>
+      </w:r>
+      <w:r>
+        <w:rPr>
+          <w:szCs w:val="24"/>
+          <w:lang w:val="en-PH" w:eastAsia="en-PH"/>
+        </w:rPr>
+        <w:t>The tabulated data will be interpreted by the use of a percentage formula its descriptive scale value.</w:t>
+      </w:r>
+    </w:p>
+    <w:p>
+      <w:pPr>
+        <w:spacing w:after="0" w:line="480" w:lineRule="auto"/>
+        <w:ind w:right="0"/>
+        <w:rPr>
+          <w:szCs w:val="24"/>
+          <w:lang w:val="en-PH" w:eastAsia="en-PH"/>
+        </w:rPr>
+      </w:pPr>
+    </w:p>
+    <w:p>
+      <w:pPr>
+        <w:spacing w:after="0" w:line="480" w:lineRule="auto"/>
+        <w:ind w:right="0"/>
+        <w:rPr>
+          <w:b/>
+          <w:bCs/>
+          <w:szCs w:val="24"/>
+          <w:lang w:val="en-PH" w:eastAsia="en-PH"/>
+        </w:rPr>
+      </w:pPr>
+      <w:r>
+        <w:rPr>
+          <w:b/>
+          <w:bCs/>
+          <w:szCs w:val="24"/>
+          <w:lang w:val="en-PH" w:eastAsia="en-PH"/>
+        </w:rPr>
+        <w:t>A</w:t>
+      </w:r>
+      <w:r>
+        <w:rPr>
+          <w:b/>
+          <w:bCs/>
+          <w:szCs w:val="24"/>
+          <w:lang w:val="en-PH" w:eastAsia="en-PH"/>
+        </w:rPr>
+        <w:t>. PERCENTAGE FORMULA</w:t>
+      </w:r>
+    </w:p>
+    <w:p>
+      <w:pPr>
+        <w:spacing w:after="0" w:line="480" w:lineRule="auto"/>
+        <w:ind w:right="0"/>
+        <w:rPr>
+          <w:b/>
+          <w:bCs/>
+          <w:szCs w:val="24"/>
+          <w:lang w:val="en-PH" w:eastAsia="en-PH"/>
+        </w:rPr>
+      </w:pPr>
+      <w:r>
+        <w:rPr>
+          <w:b/>
+          <w:bCs/>
+          <w:noProof/>
+          <w:szCs w:val="24"/>
+          <w:lang w:eastAsia="en-PH"/>
+        </w:rPr>
+        <mc:AlternateContent>
+          <mc:Choice Requires="wps">
+            <w:drawing>
+              <wp:anchor distT="45720" distB="45720" distL="114300" distR="114300" simplePos="0" relativeHeight="251659264" behindDoc="0" locked="0" layoutInCell="1" allowOverlap="1" wp14:anchorId="7DFF4CD8" wp14:editId="5FB6AB51">
+                <wp:simplePos x="0" y="0"/>
+                <wp:positionH relativeFrom="margin">
+                  <wp:posOffset>1779905</wp:posOffset>
+                </wp:positionH>
+                <wp:positionV relativeFrom="margin">
+                  <wp:posOffset>5346065</wp:posOffset>
+                </wp:positionV>
+                <wp:extent cx="2143125" cy="695325"/>
+                <wp:effectExtent l="0" t="0" r="28575" b="28575"/>
+                <wp:wrapSquare wrapText="bothSides"/>
+                <wp:docPr id="217" name="Text Box 2"/>
+                <wp:cNvGraphicFramePr>
+                  <a:graphicFrameLocks xmlns:a="http://schemas.openxmlformats.org/drawingml/2006/main"/>
+                </wp:cNvGraphicFramePr>
+                <a:graphic xmlns:a="http://schemas.openxmlformats.org/drawingml/2006/main">
+                  <a:graphicData uri="http://schemas.microsoft.com/office/word/2010/wordprocessingShape">
+                    <wps:wsp>
+                      <wps:cNvSpPr txBox="1">
+                        <a:spLocks noChangeArrowheads="1"/>
+                      </wps:cNvSpPr>
+                      <wps:spPr bwMode="auto">
+                        <a:xfrm>
+                          <a:off x="0" y="0"/>
+                          <a:ext cx="2143125" cy="695325"/>
+                        </a:xfrm>
+                        <a:prstGeom prst="rect">
+                          <a:avLst/>
+                        </a:prstGeom>
+                        <a:solidFill>
+                          <a:srgbClr val="FFFFFF"/>
+                        </a:solidFill>
+                        <a:ln w="9525">
+                          <a:solidFill>
+                            <a:srgbClr val="000000"/>
+                          </a:solidFill>
+                          <a:miter lim="800000"/>
+                          <a:headEnd/>
+                          <a:tailEnd/>
+                        </a:ln>
+                      </wps:spPr>
+                      <wps:txbx>
+                        <w:txbxContent>
+                          <w:p>
+                            <w:pPr>
+                              <w:rPr>
+                                <w:sz w:val="36"/>
+                                <w:szCs w:val="32"/>
+                              </w:rPr>
+                            </w:pPr>
+                            <m:oMathPara>
+                              <m:oMath>
+                                <m:r>
+                                  <w:rPr>
+                                    <w:rFonts w:ascii="Cambria Math" w:hAnsi="Cambria Math"/>
+                                    <w:sz w:val="36"/>
+                                    <w:szCs w:val="32"/>
+                                  </w:rPr>
+                                  <m:t>P=</m:t>
+                                </m:r>
+                                <m:f>
+                                  <m:fPr>
+                                    <m:ctrlPr>
+                                      <w:rPr>
+                                        <w:rFonts w:ascii="Cambria Math" w:hAnsi="Cambria Math"/>
+                                        <w:i/>
+                                        <w:sz w:val="36"/>
+                                        <w:szCs w:val="32"/>
+                                      </w:rPr>
+                                    </m:ctrlPr>
+                                  </m:fPr>
+                                  <m:num>
+                                    <m:r>
+                                      <w:rPr>
+                                        <w:rFonts w:ascii="Cambria Math" w:hAnsi="Cambria Math"/>
+                                        <w:sz w:val="36"/>
+                                        <w:szCs w:val="32"/>
+                                      </w:rPr>
+                                      <m:t>f</m:t>
+                                    </m:r>
+                                  </m:num>
+                                  <m:den>
+                                    <m:r>
+                                      <w:rPr>
+                                        <w:rFonts w:ascii="Cambria Math" w:hAnsi="Cambria Math"/>
+                                        <w:sz w:val="36"/>
+                                        <w:szCs w:val="32"/>
+                                      </w:rPr>
+                                      <m:t>n</m:t>
+                                    </m:r>
+                                  </m:den>
+                                </m:f>
+                                <m:r>
+                                  <w:rPr>
+                                    <w:rFonts w:ascii="Cambria Math" w:hAnsi="Cambria Math"/>
+                                    <w:sz w:val="36"/>
+                                    <w:szCs w:val="32"/>
+                                  </w:rPr>
+                                  <m:t>*100%</m:t>
+                                </m:r>
+                              </m:oMath>
+                            </m:oMathPara>
+                          </w:p>
+                        </w:txbxContent>
+                      </wps:txbx>
+                      <wps:bodyPr rot="0" vert="horz" wrap="square" lIns="91440" tIns="45720" rIns="91440" bIns="45720" anchor="t" anchorCtr="0">
+                        <a:noAutofit/>
+                      </wps:bodyPr>
+                    </wps:wsp>
+                  </a:graphicData>
+                </a:graphic>
+                <wp14:sizeRelH relativeFrom="margin">
+                  <wp14:pctWidth>0</wp14:pctWidth>
+                </wp14:sizeRelH>
+                <wp14:sizeRelV relativeFrom="margin">
+                  <wp14:pctHeight>0</wp14:pctHeight>
+                </wp14:sizeRelV>
+              </wp:anchor>
+            </w:drawing>
+          </mc:Choice>
+          <mc:Fallback>
+            <w:pict>
+              <v:shapetype w14:anchorId="7DFF4CD8" id="_x0000_t202" coordsize="21600,21600" o:spt="202" path="m,l,21600r21600,l21600,xe">
+                <v:stroke joinstyle="miter"/>
+                <v:path gradientshapeok="t" o:connecttype="rect"/>
+              </v:shapetype>
+              <v:shape id="Text Box 2" o:spid="_x0000_s1026" type="#_x0000_t202" style="position:absolute;left:0;text-align:left;margin-left:140.15pt;margin-top:420.95pt;width:168.75pt;height:54.75pt;z-index:251659264;visibility:visible;mso-wrap-style:square;mso-width-percent:0;mso-height-percent:0;mso-wrap-distance-left:9pt;mso-wrap-distance-top:3.6pt;mso-wrap-distance-right:9pt;mso-wrap-distance-bottom:3.6pt;mso-position-horizontal:absolute;mso-position-horizontal-relative:margin;mso-position-vertical:absolute;mso-position-vertical-relative:margin;mso-width-percent:0;mso-height-percent:0;mso-width-relative:margin;mso-height-relative:margin;v-text-anchor:top" o:gfxdata="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">
+                <v:textbox>
+                  <w:txbxContent>
+                    <w:p>
+                      <w:pPr>
+                        <w:rPr>
+                          <w:sz w:val="36"/>
+                          <w:szCs w:val="32"/>
+                        </w:rPr>
+                      </w:pPr>
+                      <m:oMathPara>
+                        <m:oMath>
+                          <m:r>
+                            <w:rPr>
+                              <w:rFonts w:ascii="Cambria Math" w:hAnsi="Cambria Math"/>
+                              <w:sz w:val="36"/>
+                              <w:szCs w:val="32"/>
+                            </w:rPr>
+                            <m:t>P=</m:t>
+                          </m:r>
+                          <m:f>
+                            <m:fPr>
+                              <m:ctrlPr>
+                                <w:rPr>
+                                  <w:rFonts w:ascii="Cambria Math" w:hAnsi="Cambria Math"/>
+                                  <w:i/>
+                                  <w:sz w:val="36"/>
+                                  <w:szCs w:val="32"/>
+                                </w:rPr>
+                              </m:ctrlPr>
+                            </m:fPr>
+                            <m:num>
+                              <m:r>
+                                <w:rPr>
+                                  <w:rFonts w:ascii="Cambria Math" w:hAnsi="Cambria Math"/>
+                                  <w:sz w:val="36"/>
+                                  <w:szCs w:val="32"/>
+                                </w:rPr>
+                                <m:t>f</m:t>
+                              </m:r>
+                            </m:num>
+                            <m:den>
+                              <m:r>
+                                <w:rPr>
+                                  <w:rFonts w:ascii="Cambria Math" w:hAnsi="Cambria Math"/>
+                                  <w:sz w:val="36"/>
+                                  <w:szCs w:val="32"/>
+                                </w:rPr>
+                                <m:t>n</m:t>
+                              </m:r>
+                            </m:den>
+                          </m:f>
+                          <m:r>
+                            <w:rPr>
+                              <w:rFonts w:ascii="Cambria Math" w:hAnsi="Cambria Math"/>
+                              <w:sz w:val="36"/>
+                              <w:szCs w:val="32"/>
+                            </w:rPr>
+                            <m:t>*100%</m:t>
+                          </m:r>
+                        </m:oMath>
+                      </m:oMathPara>
+                    </w:p>
+                  </w:txbxContent>
+                </v:textbox>
+                <w10:wrap type="square" anchorx="margin" anchory="margin"/>
+              </v:shape>
+            </w:pict>
+          </mc:Fallback>
+        </mc:AlternateContent>
+      </w:r>
       <w:r>
         <w:rPr>
           <w:b/>
@@ -565,13 +969,123 @@
       <w:pPr>
         <w:spacing w:after="0" w:line="480" w:lineRule="auto"/>
         <w:ind w:left="0" w:right="0" w:firstLine="0"/>
-        <w:jc w:val="center"/>
+        <w:jc w:val="left"/>
         <w:rPr>
           <w:color w:val="auto"/>
           <w:szCs w:val="24"/>
           <w:lang w:val="en-PH" w:eastAsia="en-PH"/>
         </w:rPr>
       </w:pPr>
+      <w:r>
+        <w:rPr>
+          <w:color w:val="auto"/>
+          <w:szCs w:val="24"/>
+          <w:lang w:val="en-PH" w:eastAsia="en-PH"/>
+        </w:rPr>
+        <w:t>Wherein;</w:t>
+      </w:r>
+    </w:p>
+    <w:p>
+      <w:pPr>
+        <w:spacing w:after="0" w:line="480" w:lineRule="auto"/>
+        <w:ind w:left="0" w:right="0" w:firstLine="0"/>
+        <w:jc w:val="left"/>
+      </w:pPr>
+      <w:r>
+        <w:t xml:space="preserve"> </w:t>
+      </w:r>
+      <m:oMath>
+        <m:r>
+          <w:rPr>
+            <w:rFonts w:ascii="Cambria Math" w:hAnsi="Cambria Math"/>
+            <w:sz w:val="28"/>
+            <w:szCs w:val="24"/>
+          </w:rPr>
+          <m:t>P</m:t>
+        </m:r>
+      </m:oMath>
+      <w:r>
+        <w:rPr>
+          <w:sz w:val="28"/>
+          <w:szCs w:val="24"/>
+        </w:rPr>
+        <w:t xml:space="preserve"> </w:t>
+      </w:r>
+      <w:r>
+        <w:t>= percentage</w:t>
+      </w:r>
+    </w:p>
+    <w:p>
+      <w:pPr>
+        <w:spacing w:after="0" w:line="480" w:lineRule="auto"/>
+        <w:ind w:left="0" w:right="0" w:firstLine="0"/>
+        <w:jc w:val="left"/>
+      </w:pPr>
+      <w:r>
+        <w:rPr>
+          <w:sz w:val="28"/>
+          <w:szCs w:val="24"/>
+        </w:rPr>
+        <w:t xml:space="preserve"> </w:t>
+      </w:r>
+      <m:oMath>
+        <m:r>
+          <w:rPr>
+            <w:rFonts w:ascii="Cambria Math" w:hAnsi="Cambria Math"/>
+            <w:sz w:val="28"/>
+            <w:szCs w:val="24"/>
+          </w:rPr>
+          <m:t>f</m:t>
+        </m:r>
+      </m:oMath>
+      <w:r>
+        <w:rPr>
+          <w:sz w:val="28"/>
+          <w:szCs w:val="24"/>
+        </w:rPr>
+        <w:t xml:space="preserve"> </w:t>
+      </w:r>
+      <w:r>
+        <w:t>= frequency</w:t>
+      </w:r>
+    </w:p>
+    <w:p>
+      <w:pPr>
+        <w:spacing w:after="0" w:line="480" w:lineRule="auto"/>
+        <w:ind w:left="0" w:right="0" w:firstLine="0"/>
+        <w:jc w:val="left"/>
+        <w:rPr>
+          <w:color w:val="auto"/>
+          <w:lang w:val="en-PH" w:eastAsia="en-PH"/>
+        </w:rPr>
+      </w:pPr>
+      <w:r>
+        <w:rPr>
+          <w:sz w:val="28"/>
+          <w:szCs w:val="24"/>
+        </w:rPr>
+        <w:t xml:space="preserve"> </w:t>
+      </w:r>
+      <m:oMath>
+        <m:r>
+          <w:rPr>
+            <w:rFonts w:ascii="Cambria Math" w:hAnsi="Cambria Math"/>
+            <w:sz w:val="28"/>
+            <w:szCs w:val="24"/>
+          </w:rPr>
+          <m:t>n</m:t>
+        </m:r>
+      </m:oMath>
+      <w:r>
+        <w:rPr>
+          <w:sz w:val="28"/>
+          <w:szCs w:val="24"/>
+        </w:rPr>
+        <w:t xml:space="preserve"> </w:t>
+      </w:r>
+      <w:r>
+        <w:t>= number of respondents</w:t>
+      </w:r>
     </w:p>
     <w:p>
       <w:pPr>
@@ -901,16 +1415,16 @@
         </mc:Choice>
         <mc:Fallback>
           <w:pict>
-            <v:group w14:anchorId="684CD135" id="Group 12" o:spid="_x0000_s1031" style="position:absolute;left:0;text-align:left;margin-left:2.75pt;margin-top:-7.4pt;width:598.35pt;height:42.25pt;z-index:251659264;mso-position-horizontal-relative:page" coordsize="75990,6350" o:gfxdata="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">
-              <v:group id="Group 8" o:spid="_x0000_s1032" style="position:absolute;width:75990;height:6350" coordsize="75605,4482" o:gfxdata="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">
-                <v:shape id="Shape 60992" o:spid="_x0000_s1033" style="position:absolute;width:75605;height:0;visibility:visible;mso-wrap-style:square;v-text-anchor:top" coordsize="7560564,91" o:gfxdata="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" path="m7560564,91l,e" filled="f">
+            <v:group w14:anchorId="684CD135" id="Group 12" o:spid="_x0000_s1032" style="position:absolute;left:0;text-align:left;margin-left:2.75pt;margin-top:-7.4pt;width:598.35pt;height:42.25pt;z-index:251659264;mso-position-horizontal-relative:page" coordsize="75990,6350" o:gfxdata="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">
+              <v:group id="Group 8" o:spid="_x0000_s1033" style="position:absolute;width:75990;height:6350" coordsize="75605,4482" o:gfxdata="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">
+                <v:shape id="Shape 60992" o:spid="_x0000_s1034" style="position:absolute;width:75605;height:0;visibility:visible;mso-wrap-style:square;v-text-anchor:top" coordsize="7560564,91" o:gfxdata="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" path="m7560564,91l,e" filled="f">
                   <v:path arrowok="t" o:connecttype="custom" o:connectlocs="75605,1;0,0" o:connectangles="0,0" textboxrect="0,0,7560564,0"/>
                 </v:shape>
-                <v:shape id="Shape 60993" o:spid="_x0000_s1034" style="position:absolute;left:158;top:4482;width:75447;height:0;visibility:visible;mso-wrap-style:square;v-text-anchor:top" coordsize="7544689,0" o:gfxdata="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" path="m7544689,l,e" filled="f">
+                <v:shape id="Shape 60993" o:spid="_x0000_s1035" style="position:absolute;left:158;top:4482;width:75447;height:0;visibility:visible;mso-wrap-style:square;v-text-anchor:top" coordsize="7544689,0" o:gfxdata="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" path="m7544689,l,e" filled="f">
                   <v:path arrowok="t" o:connecttype="custom" o:connectlocs="75447,0;0,0" o:connectangles="0,0" textboxrect="0,0,7544689,0"/>
                 </v:shape>
               </v:group>
-              <v:rect id="Rectangle 11" o:spid="_x0000_s1035" style="position:absolute;left:9385;top:1330;width:57359;height:3900;visibility:visible;mso-wrap-style:square;v-text-anchor:top" o:gfxdata="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" filled="f" stroked="f">
+              <v:rect id="Rectangle 11" o:spid="_x0000_s1036" style="position:absolute;left:9385;top:1330;width:57359;height:3900;visibility:visible;mso-wrap-style:square;v-text-anchor:top" o:gfxdata="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" filled="f" stroked="f">
                 <v:textbox inset="0,0,0,0">
                   <w:txbxContent>
                     <w:p>
@@ -1023,7 +1537,7 @@
         </mc:Choice>
         <mc:Fallback>
           <w:pict>
-            <v:rect w14:anchorId="206B647F" id="Rectangle 25" o:spid="_x0000_s1026" style="position:absolute;margin-left:478.55pt;margin-top:9.05pt;width:16.2pt;height:25.8pt;z-index:251665408;visibility:visible;mso-wrap-style:square;mso-width-percent:0;mso-height-percent:0;mso-wrap-distance-left:9pt;mso-wrap-distance-top:0;mso-wrap-distance-right:9pt;mso-wrap-distance-bottom:0;mso-position-horizontal:absolute;mso-position-horizontal-relative:text;mso-position-vertical:absolute;mso-position-vertical-relative:text;mso-width-percent:0;mso-height-percent:0;mso-width-relative:page;mso-height-relative:page;v-text-anchor:top" o:gfxdata="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" strokecolor="white"/>
+            <v:rect w14:anchorId="294E5287" id="Rectangle 25" o:spid="_x0000_s1026" style="position:absolute;margin-left:478.55pt;margin-top:9.05pt;width:16.2pt;height:25.8pt;z-index:251665408;visibility:visible;mso-wrap-style:square;mso-width-percent:0;mso-height-percent:0;mso-wrap-distance-left:9pt;mso-wrap-distance-top:0;mso-wrap-distance-right:9pt;mso-wrap-distance-bottom:0;mso-position-horizontal:absolute;mso-position-horizontal-relative:text;mso-position-vertical:absolute;mso-position-vertical-relative:text;mso-width-percent:0;mso-height-percent:0;mso-width-relative:page;mso-height-relative:page;v-text-anchor:top" o:gfxdata="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" strokecolor="white"/>
           </w:pict>
         </mc:Fallback>
       </mc:AlternateContent>
@@ -1137,7 +1651,7 @@
               <v:stroke joinstyle="miter"/>
               <v:path gradientshapeok="t" o:connecttype="rect"/>
             </v:shapetype>
-            <v:shape id="Text Box 24" o:spid="_x0000_s1036" type="#_x0000_t202" style="position:absolute;left:0;text-align:left;margin-left:480.4pt;margin-top:10.8pt;width:18.35pt;height:13.8pt;z-index:251664384;visibility:visible;mso-wrap-style:none;mso-width-percent:0;mso-height-percent:0;mso-wrap-distance-left:9pt;mso-wrap-distance-top:0;mso-wrap-distance-right:9pt;mso-wrap-distance-bottom:0;mso-position-horizontal:absolute;mso-position-horizontal-relative:margin;mso-position-vertical:absolute;mso-position-vertical-relative:text;mso-width-percent:0;mso-height-percent:0;mso-width-relative:page;mso-height-relative:page;v-text-anchor:top" o:gfxdata="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" filled="f" stroked="f">
+            <v:shape id="Text Box 24" o:spid="_x0000_s1037" type="#_x0000_t202" style="position:absolute;left:0;text-align:left;margin-left:480.4pt;margin-top:10.8pt;width:18.35pt;height:13.8pt;z-index:251664384;visibility:visible;mso-wrap-style:none;mso-width-percent:0;mso-height-percent:0;mso-wrap-distance-left:9pt;mso-wrap-distance-top:0;mso-wrap-distance-right:9pt;mso-wrap-distance-bottom:0;mso-position-horizontal:absolute;mso-position-horizontal-relative:margin;mso-position-vertical:absolute;mso-position-vertical-relative:text;mso-width-percent:0;mso-height-percent:0;mso-width-relative:page;mso-height-relative:page;v-text-anchor:top" o:gfxdata="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" filled="f" stroked="f">
               <v:textbox style="mso-fit-shape-to-text:t" inset="0,0,0,0">
                 <w:txbxContent>
                   <w:p>
@@ -1258,7 +1772,7 @@
         </mc:Choice>
         <mc:Fallback>
           <w:pict>
-            <v:shape w14:anchorId="49239F1F" id="Text Box 20" o:spid="_x0000_s1037" type="#_x0000_t202" style="position:absolute;left:0;text-align:left;margin-left:481.6pt;margin-top:-2.4pt;width:11.75pt;height:13.8pt;z-index:251663360;visibility:visible;mso-wrap-style:none;mso-width-percent:0;mso-height-percent:0;mso-wrap-distance-left:9pt;mso-wrap-distance-top:0;mso-wrap-distance-right:9pt;mso-wrap-distance-bottom:0;mso-position-horizontal:absolute;mso-position-horizontal-relative:margin;mso-position-vertical:absolute;mso-position-vertical-relative:text;mso-width-percent:0;mso-height-percent:0;mso-width-relative:page;mso-height-relative:page;v-text-anchor:top" o:gfxdata="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" filled="f" stroked="f">
+            <v:shape w14:anchorId="49239F1F" id="Text Box 20" o:spid="_x0000_s1038" type="#_x0000_t202" style="position:absolute;left:0;text-align:left;margin-left:481.6pt;margin-top:-2.4pt;width:11.75pt;height:13.8pt;z-index:251663360;visibility:visible;mso-wrap-style:none;mso-width-percent:0;mso-height-percent:0;mso-wrap-distance-left:9pt;mso-wrap-distance-top:0;mso-wrap-distance-right:9pt;mso-wrap-distance-bottom:0;mso-position-horizontal:absolute;mso-position-horizontal-relative:margin;mso-position-vertical:absolute;mso-position-vertical-relative:text;mso-width-percent:0;mso-height-percent:0;mso-width-relative:page;mso-height-relative:page;v-text-anchor:top" o:gfxdata="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" filled="f" stroked="f">
               <v:textbox style="mso-fit-shape-to-text:t" inset="0,0,0,0">
                 <w:txbxContent>
                   <w:p>
@@ -1521,7 +2035,7 @@
         </mc:Choice>
         <mc:Fallback>
           <w:pict>
-            <v:shape w14:anchorId="7B1AF0C8" id="Shape 60961" o:spid="_x0000_s1026" style="position:absolute;margin-left:-71.25pt;margin-top:38.05pt;width:595.1pt;height:3.6pt;flip:y;z-index:251673600;visibility:visible;mso-wrap-style:square;mso-width-percent:0;mso-height-percent:0;mso-wrap-distance-left:9pt;mso-wrap-distance-top:0;mso-wrap-distance-right:9pt;mso-wrap-distance-bottom:0;mso-position-horizontal:absolute;mso-position-horizontal-relative:text;mso-position-vertical:absolute;mso-position-vertical-relative:text;mso-width-percent:0;mso-height-percent:0;mso-width-relative:page;mso-height-relative:page;v-text-anchor:top" coordsize="7560564,48016" o:gfxdata="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" path="m7560564,l,e" filled="f">
+            <v:shape w14:anchorId="7890CF3D" id="Shape 60961" o:spid="_x0000_s1026" style="position:absolute;margin-left:-71.25pt;margin-top:38.05pt;width:595.1pt;height:3.6pt;flip:y;z-index:251673600;visibility:visible;mso-wrap-style:square;mso-width-percent:0;mso-height-percent:0;mso-wrap-distance-left:9pt;mso-wrap-distance-top:0;mso-wrap-distance-right:9pt;mso-wrap-distance-bottom:0;mso-position-horizontal:absolute;mso-position-horizontal-relative:text;mso-position-vertical:absolute;mso-position-vertical-relative:text;mso-width-percent:0;mso-height-percent:0;mso-width-relative:page;mso-height-relative:page;v-text-anchor:top" coordsize="7560564,48016" o:gfxdata="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" path="m7560564,l,e" filled="f">
               <v:path arrowok="t" o:connecttype="custom" o:connectlocs="7557770,0;0,0" o:connectangles="0,0" textboxrect="0,0,7560564,48016"/>
             </v:shape>
           </w:pict>
@@ -1623,7 +2137,7 @@
         </mc:Choice>
         <mc:Fallback>
           <w:pict>
-            <v:rect w14:anchorId="7EADD95D" id="Rectangle 25" o:spid="_x0000_s1026" style="position:absolute;left:0;text-align:left;margin-left:153.6pt;margin-top:23.35pt;width:3.85pt;height:16.8pt;z-index:251672576;visibility:visible;mso-wrap-style:square;mso-width-percent:0;mso-height-percent:0;mso-wrap-distance-left:9pt;mso-wrap-distance-top:0;mso-wrap-distance-right:9pt;mso-wrap-distance-bottom:0;mso-position-horizontal:absolute;mso-position-horizontal-relative:text;mso-position-vertical:absolute;mso-position-vertical-relative:text;mso-width-percent:0;mso-height-percent:0;mso-width-relative:page;mso-height-relative:page;v-text-anchor:top" o:gfxdata="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" filled="f" stroked="f">
+            <v:rect w14:anchorId="7EADD95D" id="Rectangle 25" o:spid="_x0000_s1027" style="position:absolute;left:0;text-align:left;margin-left:153.6pt;margin-top:23.35pt;width:3.85pt;height:16.8pt;z-index:251672576;visibility:visible;mso-wrap-style:square;mso-width-percent:0;mso-height-percent:0;mso-wrap-distance-left:9pt;mso-wrap-distance-top:0;mso-wrap-distance-right:9pt;mso-wrap-distance-bottom:0;mso-position-horizontal:absolute;mso-position-horizontal-relative:text;mso-position-vertical:absolute;mso-position-vertical-relative:text;mso-width-percent:0;mso-height-percent:0;mso-width-relative:page;mso-height-relative:page;v-text-anchor:top" o:gfxdata="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" filled="f" stroked="f">
               <v:textbox inset="0,0,0,0">
                 <w:txbxContent>
                   <w:p>
@@ -1741,7 +2255,7 @@
         </mc:Choice>
         <mc:Fallback>
           <w:pict>
-            <v:rect w14:anchorId="2AE7A71F" id="Rectangle 24" o:spid="_x0000_s1027" style="position:absolute;left:0;text-align:left;margin-left:15.4pt;margin-top:22.5pt;width:171.2pt;height:16.2pt;z-index:251671552;visibility:visible;mso-wrap-style:square;mso-width-percent:0;mso-height-percent:0;mso-wrap-distance-left:9pt;mso-wrap-distance-top:0;mso-wrap-distance-right:9pt;mso-wrap-distance-bottom:0;mso-position-horizontal:absolute;mso-position-horizontal-relative:text;mso-position-vertical:absolute;mso-position-vertical-relative:text;mso-width-percent:0;mso-height-percent:0;mso-width-relative:page;mso-height-relative:page;v-text-anchor:top" o:gfxdata="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" filled="f" stroked="f">
+            <v:rect w14:anchorId="2AE7A71F" id="Rectangle 24" o:spid="_x0000_s1028" style="position:absolute;left:0;text-align:left;margin-left:15.4pt;margin-top:22.5pt;width:171.2pt;height:16.2pt;z-index:251671552;visibility:visible;mso-wrap-style:square;mso-width-percent:0;mso-height-percent:0;mso-wrap-distance-left:9pt;mso-wrap-distance-top:0;mso-wrap-distance-right:9pt;mso-wrap-distance-bottom:0;mso-position-horizontal:absolute;mso-position-horizontal-relative:text;mso-position-vertical:absolute;mso-position-vertical-relative:text;mso-width-percent:0;mso-height-percent:0;mso-width-relative:page;mso-height-relative:page;v-text-anchor:top" o:gfxdata="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" filled="f" stroked="f">
               <v:textbox inset="0,0,0,0">
                 <w:txbxContent>
                   <w:p>
@@ -1859,7 +2373,7 @@
         </mc:Choice>
         <mc:Fallback>
           <w:pict>
-            <v:rect w14:anchorId="58EBB3AF" id="Rectangle 23" o:spid="_x0000_s1028" style="position:absolute;left:0;text-align:left;margin-left:451.7pt;margin-top:22.2pt;width:3.85pt;height:16.8pt;z-index:251670528;visibility:visible;mso-wrap-style:square;mso-width-percent:0;mso-height-percent:0;mso-wrap-distance-left:9pt;mso-wrap-distance-top:0;mso-wrap-distance-right:9pt;mso-wrap-distance-bottom:0;mso-position-horizontal:absolute;mso-position-horizontal-relative:text;mso-position-vertical:absolute;mso-position-vertical-relative:text;mso-width-percent:0;mso-height-percent:0;mso-width-relative:page;mso-height-relative:page;v-text-anchor:top" o:gfxdata="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" filled="f" stroked="f">
+            <v:rect w14:anchorId="58EBB3AF" id="Rectangle 23" o:spid="_x0000_s1029" style="position:absolute;left:0;text-align:left;margin-left:451.7pt;margin-top:22.2pt;width:3.85pt;height:16.8pt;z-index:251670528;visibility:visible;mso-wrap-style:square;mso-width-percent:0;mso-height-percent:0;mso-wrap-distance-left:9pt;mso-wrap-distance-top:0;mso-wrap-distance-right:9pt;mso-wrap-distance-bottom:0;mso-position-horizontal:absolute;mso-position-horizontal-relative:text;mso-position-vertical:absolute;mso-position-vertical-relative:text;mso-width-percent:0;mso-height-percent:0;mso-width-relative:page;mso-height-relative:page;v-text-anchor:top" o:gfxdata="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" filled="f" stroked="f">
               <v:textbox inset="0,0,0,0">
                 <w:txbxContent>
                   <w:p>
@@ -1977,7 +2491,7 @@
         </mc:Choice>
         <mc:Fallback>
           <w:pict>
-            <v:rect w14:anchorId="291486A0" id="Rectangle 14" o:spid="_x0000_s1029" style="position:absolute;left:0;text-align:left;margin-left:221.55pt;margin-top:22.5pt;width:302.3pt;height:17.65pt;z-index:251669504;visibility:visible;mso-wrap-style:square;mso-width-percent:0;mso-height-percent:0;mso-wrap-distance-left:9pt;mso-wrap-distance-top:0;mso-wrap-distance-right:9pt;mso-wrap-distance-bottom:0;mso-position-horizontal:absolute;mso-position-horizontal-relative:text;mso-position-vertical:absolute;mso-position-vertical-relative:text;mso-width-percent:0;mso-height-percent:0;mso-width-relative:page;mso-height-relative:page;v-text-anchor:top" o:gfxdata="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" filled="f" stroked="f">
+            <v:rect w14:anchorId="291486A0" id="Rectangle 14" o:spid="_x0000_s1030" style="position:absolute;left:0;text-align:left;margin-left:221.55pt;margin-top:22.5pt;width:302.3pt;height:17.65pt;z-index:251669504;visibility:visible;mso-wrap-style:square;mso-width-percent:0;mso-height-percent:0;mso-wrap-distance-left:9pt;mso-wrap-distance-top:0;mso-wrap-distance-right:9pt;mso-wrap-distance-bottom:0;mso-position-horizontal:absolute;mso-position-horizontal-relative:text;mso-position-vertical:absolute;mso-position-vertical-relative:text;mso-width-percent:0;mso-height-percent:0;mso-width-relative:page;mso-height-relative:page;v-text-anchor:top" o:gfxdata="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" filled="f" stroked="f">
               <v:textbox inset="0,0,0,0">
                 <w:txbxContent>
                   <w:p>
@@ -2103,7 +2617,7 @@
         </mc:Choice>
         <mc:Fallback>
           <w:pict>
-            <v:shape w14:anchorId="4173FD2E" id="Shape 60960" o:spid="_x0000_s1026" style="position:absolute;margin-left:-71.25pt;margin-top:13.65pt;width:595.1pt;height:4.05pt;flip:y;z-index:251668480;visibility:visible;mso-wrap-style:square;mso-width-percent:0;mso-height-percent:0;mso-wrap-distance-left:9pt;mso-wrap-distance-top:0;mso-wrap-distance-right:9pt;mso-wrap-distance-bottom:0;mso-position-horizontal:absolute;mso-position-horizontal-relative:text;mso-position-vertical:absolute;mso-position-vertical-relative:text;mso-width-percent:0;mso-height-percent:0;mso-width-relative:page;mso-height-relative:page;v-text-anchor:top" coordsize="7560564,53966" o:gfxdata="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" path="m7560564,l,e" filled="f">
+            <v:shape w14:anchorId="52FC647E" id="Shape 60960" o:spid="_x0000_s1026" style="position:absolute;margin-left:-71.25pt;margin-top:13.65pt;width:595.1pt;height:4.05pt;flip:y;z-index:251668480;visibility:visible;mso-wrap-style:square;mso-width-percent:0;mso-height-percent:0;mso-wrap-distance-left:9pt;mso-wrap-distance-top:0;mso-wrap-distance-right:9pt;mso-wrap-distance-bottom:0;mso-position-horizontal:absolute;mso-position-horizontal-relative:text;mso-position-vertical:absolute;mso-position-vertical-relative:text;mso-width-percent:0;mso-height-percent:0;mso-width-relative:page;mso-height-relative:page;v-text-anchor:top" coordsize="7560564,53966" o:gfxdata="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" path="m7560564,l,e" filled="f">
               <v:path arrowok="t" o:connecttype="custom" o:connectlocs="7557770,0;0,0" o:connectangles="0,0" textboxrect="0,0,7560564,53966"/>
             </v:shape>
           </w:pict>
@@ -2206,7 +2720,7 @@
         </mc:Choice>
         <mc:Fallback>
           <w:pict>
-            <v:rect w14:anchorId="7FC3064E" id="Rectangle 6" o:spid="_x0000_s1030" style="position:absolute;left:0;text-align:left;margin-left:201.35pt;margin-top:31.8pt;width:3.2pt;height:14.25pt;z-index:251667456;visibility:visible;mso-wrap-style:square;mso-width-percent:0;mso-height-percent:0;mso-wrap-distance-left:9pt;mso-wrap-distance-top:0;mso-wrap-distance-right:9pt;mso-wrap-distance-bottom:0;mso-position-horizontal:absolute;mso-position-horizontal-relative:text;mso-position-vertical:absolute;mso-position-vertical-relative:text;mso-width-percent:0;mso-height-percent:0;mso-width-relative:page;mso-height-relative:page;v-text-anchor:top" o:gfxdata="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" filled="f" stroked="f">
+            <v:rect w14:anchorId="7FC3064E" id="Rectangle 6" o:spid="_x0000_s1031" style="position:absolute;left:0;text-align:left;margin-left:201.35pt;margin-top:31.8pt;width:3.2pt;height:14.25pt;z-index:251667456;visibility:visible;mso-wrap-style:square;mso-width-percent:0;mso-height-percent:0;mso-wrap-distance-left:9pt;mso-wrap-distance-top:0;mso-wrap-distance-right:9pt;mso-wrap-distance-bottom:0;mso-position-horizontal:absolute;mso-position-horizontal-relative:text;mso-position-vertical:absolute;mso-position-vertical-relative:text;mso-width-percent:0;mso-height-percent:0;mso-width-relative:page;mso-height-relative:page;v-text-anchor:top" o:gfxdata="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" filled="f" stroked="f">
               <v:textbox inset="0,0,0,0">
                 <w:txbxContent>
                   <w:p>
@@ -2299,7 +2813,7 @@
         </mc:Choice>
         <mc:Fallback>
           <w:pict>
-            <v:shapetype w14:anchorId="58EFD8C3" id="_x0000_t32" coordsize="21600,21600" o:spt="32" o:oned="t" path="m,l21600,21600e" filled="f">
+            <v:shapetype w14:anchorId="64E183A7" id="_x0000_t32" coordsize="21600,21600" o:spt="32" o:oned="t" path="m,l21600,21600e" filled="f">
               <v:path arrowok="t" fillok="f" o:connecttype="none"/>
               <o:lock v:ext="edit" shapetype="t"/>
             </v:shapetype>
@@ -2377,7 +2891,7 @@
         </mc:Choice>
         <mc:Fallback>
           <w:pict>
-            <v:shape w14:anchorId="7DC9D1D8" id="AutoShape 17" o:spid="_x0000_s1026" type="#_x0000_t32" style="position:absolute;margin-left:-16pt;margin-top:-30.75pt;width:0;height:836.75pt;z-index:251661312;visibility:visible;mso-wrap-style:square;mso-width-percent:0;mso-height-percent:0;mso-wrap-distance-left:9pt;mso-wrap-distance-top:0;mso-wrap-distance-right:9pt;mso-wrap-distance-bottom:0;mso-position-horizontal:absolute;mso-position-horizontal-relative:text;mso-position-vertical:absolute;mso-position-vertical-relative:text;mso-width-percent:0;mso-height-percent:0;mso-width-relative:page;mso-height-relative:page" o:gfxdata="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"/>
+            <v:shape w14:anchorId="7554F486" id="AutoShape 17" o:spid="_x0000_s1026" type="#_x0000_t32" style="position:absolute;margin-left:-16pt;margin-top:-30.75pt;width:0;height:836.75pt;z-index:251661312;visibility:visible;mso-wrap-style:square;mso-width-percent:0;mso-height-percent:0;mso-wrap-distance-left:9pt;mso-wrap-distance-top:0;mso-wrap-distance-right:9pt;mso-wrap-distance-bottom:0;mso-position-horizontal:absolute;mso-position-horizontal-relative:text;mso-position-vertical:absolute;mso-position-vertical-relative:text;mso-width-percent:0;mso-height-percent:0;mso-width-relative:page;mso-height-relative:page" o:gfxdata="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"/>
           </w:pict>
         </mc:Fallback>
       </mc:AlternateContent>
@@ -5648,10 +6162,6 @@
 </file>
 
 <file path=customXml/item1.xml><?xml version="1.0" encoding="utf-8"?>
-<b:Sources xmlns:b="http://schemas.openxmlformats.org/officeDocument/2006/bibliography" xmlns="http://schemas.openxmlformats.org/officeDocument/2006/bibliography" SelectedStyle="\APA.XSL" StyleName="APA"/>
-</file>
-
-<file path=customXml/item2.xml><?xml version="1.0" encoding="utf-8"?>
 <s:customData xmlns="http://www.wps.cn/officeDocument/2013/wpsCustomData" xmlns:s="http://www.wps.cn/officeDocument/2013/wpsCustomData">
   <customSectProps>
     <customSectPr/>
@@ -5680,20 +6190,22 @@
 </s:customData>
 </file>
 
+<file path=customXml/item2.xml><?xml version="1.0" encoding="utf-8"?>
+<b:Sources xmlns:b="http://schemas.openxmlformats.org/officeDocument/2006/bibliography" xmlns="http://schemas.openxmlformats.org/officeDocument/2006/bibliography" SelectedStyle="\APA.XSL" StyleName="APA"/>
+</file>
+
 <file path=customXml/itemProps1.xml><?xml version="1.0" encoding="utf-8"?>
-<ds:datastoreItem xmlns:ds="http://schemas.openxmlformats.org/officeDocument/2006/customXml" ds:itemID="{6C020BA8-6445-4692-B100-8F055B59678D}">
+<ds:datastoreItem xmlns:ds="http://schemas.openxmlformats.org/officeDocument/2006/customXml" ds:itemID="{B1977F7D-205B-4081-913C-38D41E755F92}">
   <ds:schemaRefs>
-    <ds:schemaRef ds:uri="http://schemas.openxmlformats.org/officeDocument/2006/bibliography"/>
-    <ds:schemaRef ds:uri="http://www.w3.org/2000/xmlns/"/>
+    <ds:schemaRef ds:uri="http://www.wps.cn/officeDocument/2013/wpsCustomData"/>
   </ds:schemaRefs>
 </ds:datastoreItem>
 </file>
 
 <file path=customXml/itemProps2.xml><?xml version="1.0" encoding="utf-8"?>
-<ds:datastoreItem xmlns:ds="http://schemas.openxmlformats.org/officeDocument/2006/customXml" ds:itemID="{B1977F7D-205B-4081-913C-38D41E755F92}">
+<ds:datastoreItem xmlns:ds="http://schemas.openxmlformats.org/officeDocument/2006/customXml" ds:itemID="{6C020BA8-6445-4692-B100-8F055B59678D}">
   <ds:schemaRefs>
-    <ds:schemaRef ds:uri="http://www.wps.cn/officeDocument/2013/wpsCustomData"/>
-    <ds:schemaRef ds:uri="http://www.w3.org/2000/xmlns/"/>
+    <ds:schemaRef ds:uri="http://schemas.openxmlformats.org/officeDocument/2006/bibliography"/>
   </ds:schemaRefs>
 </ds:datastoreItem>
 </file>
</xml_diff>